<commit_message>
made all changes . What is left is to print out and read.
</commit_message>
<xml_diff>
--- a/reviewer's comments/comments 2nd revision.docx
+++ b/reviewer's comments/comments 2nd revision.docx
@@ -383,18 +383,27 @@
         <w:pStyle w:val="PlainText"/>
         <w:rPr>
           <w:rFonts w:ascii="Courier New" w:hAnsi="Courier New" w:cs="Courier New"/>
-        </w:rPr>
-      </w:pPr>
-      <w:r>
-        <w:rPr>
-          <w:rFonts w:ascii="Courier New" w:hAnsi="Courier New" w:cs="Courier New"/>
-        </w:rPr>
-        <w:t xml:space="preserve">1. In response sheet, the authors say that 1/8th of the cycle is used for judging, while 1.5 </w:t>
+          <w:highlight w:val="yellow"/>
+        </w:rPr>
+      </w:pPr>
+      <w:r>
+        <w:rPr>
+          <w:rFonts w:ascii="Courier New" w:hAnsi="Courier New" w:cs="Courier New"/>
+        </w:rPr>
+        <w:t xml:space="preserve">1. </w:t>
+      </w:r>
+      <w:r>
+        <w:rPr>
+          <w:rFonts w:ascii="Courier New" w:hAnsi="Courier New" w:cs="Courier New"/>
+          <w:highlight w:val="yellow"/>
+        </w:rPr>
+        <w:t xml:space="preserve">In response sheet, the authors say that 1/8th of the cycle is used for judging, while 1.5 </w:t>
       </w:r>
       <w:proofErr w:type="spellStart"/>
       <w:r>
         <w:rPr>
           <w:rFonts w:ascii="Courier New" w:hAnsi="Courier New" w:cs="Courier New"/>
+          <w:highlight w:val="yellow"/>
         </w:rPr>
         <w:t>ms</w:t>
       </w:r>
@@ -402,6 +411,7 @@
       <w:r>
         <w:rPr>
           <w:rFonts w:ascii="Courier New" w:hAnsi="Courier New" w:cs="Courier New"/>
+          <w:highlight w:val="yellow"/>
         </w:rPr>
         <w:t xml:space="preserve"> is the time existing system takes to operate. The comparison should be either for judging or operating in both the cases.</w:t>
       </w:r>
@@ -416,6 +426,7 @@
       <w:r>
         <w:rPr>
           <w:rFonts w:ascii="Courier New" w:hAnsi="Courier New" w:cs="Courier New"/>
+          <w:highlight w:val="yellow"/>
         </w:rPr>
         <w:t xml:space="preserve">2. The time of 1.5 </w:t>
       </w:r>
@@ -423,6 +434,7 @@
       <w:r>
         <w:rPr>
           <w:rFonts w:ascii="Courier New" w:hAnsi="Courier New" w:cs="Courier New"/>
+          <w:highlight w:val="yellow"/>
         </w:rPr>
         <w:t>ms</w:t>
       </w:r>
@@ -430,38 +442,154 @@
       <w:r>
         <w:rPr>
           <w:rFonts w:ascii="Courier New" w:hAnsi="Courier New" w:cs="Courier New"/>
+          <w:highlight w:val="yellow"/>
         </w:rPr>
         <w:t xml:space="preserve"> may involve the hardware delays or any other process, while the proposed approach uses only the time on the EMTP. So, the authors need to add such practical delays in the system. If not, the author needs to highlight the scenarios of testing in both the cases.</w:t>
       </w:r>
-    </w:p>
-    <w:p>
-      <w:pPr>
-        <w:pStyle w:val="PlainText"/>
-        <w:rPr>
-          <w:rFonts w:ascii="Courier New" w:hAnsi="Courier New" w:cs="Courier New"/>
-        </w:rPr>
-      </w:pPr>
+      <w:r>
+        <w:rPr>
+          <w:rFonts w:ascii="Courier New" w:hAnsi="Courier New" w:cs="Courier New"/>
+        </w:rPr>
+        <w:t xml:space="preserve"> For both comments </w:t>
+      </w:r>
       <w:r>
         <w:rPr>
           <w:rFonts w:ascii="Courier New" w:hAnsi="Courier New" w:cs="Courier New"/>
         </w:rPr>
         <w:lastRenderedPageBreak/>
-        <w:t>3. The quality of figures is very poor and it needs a lot of improvement.</w:t>
-      </w:r>
-    </w:p>
-    <w:p>
-      <w:pPr>
-        <w:pStyle w:val="PlainText"/>
-        <w:rPr>
-          <w:rFonts w:ascii="Courier New" w:hAnsi="Courier New" w:cs="Courier New"/>
-        </w:rPr>
-      </w:pPr>
-      <w:r>
-        <w:rPr>
-          <w:rFonts w:ascii="Courier New" w:hAnsi="Courier New" w:cs="Courier New"/>
-        </w:rPr>
-        <w:t>4. The author need to use some latest references to keep track of latest research in the area.</w:t>
-      </w:r>
+        <w:t>1 and 2, I think there may be some confusion. What is needed to correct classification is only 1/8</w:t>
+      </w:r>
+      <w:r>
+        <w:rPr>
+          <w:rFonts w:ascii="Courier New" w:hAnsi="Courier New" w:cs="Courier New"/>
+          <w:vertAlign w:val="superscript"/>
+        </w:rPr>
+        <w:t>th</w:t>
+      </w:r>
+      <w:r>
+        <w:rPr>
+          <w:rFonts w:ascii="Courier New" w:hAnsi="Courier New" w:cs="Courier New"/>
+        </w:rPr>
+        <w:t xml:space="preserve"> of a cycle(1.5 </w:t>
+      </w:r>
+      <w:proofErr w:type="spellStart"/>
+      <w:r>
+        <w:rPr>
+          <w:rFonts w:ascii="Courier New" w:hAnsi="Courier New" w:cs="Courier New"/>
+        </w:rPr>
+        <w:t>ms</w:t>
+      </w:r>
+      <w:proofErr w:type="spellEnd"/>
+      <w:r>
+        <w:rPr>
+          <w:rFonts w:ascii="Courier New" w:hAnsi="Courier New" w:cs="Courier New"/>
+        </w:rPr>
+        <w:t xml:space="preserve"> on 50 Hz systems or 2 </w:t>
+      </w:r>
+      <w:proofErr w:type="spellStart"/>
+      <w:r>
+        <w:rPr>
+          <w:rFonts w:ascii="Courier New" w:hAnsi="Courier New" w:cs="Courier New"/>
+        </w:rPr>
+        <w:t>ms</w:t>
+      </w:r>
+      <w:proofErr w:type="spellEnd"/>
+      <w:r>
+        <w:rPr>
+          <w:rFonts w:ascii="Courier New" w:hAnsi="Courier New" w:cs="Courier New"/>
+        </w:rPr>
+        <w:t xml:space="preserve"> on 60 Hz systems) of post fault data. No hardware delays are included in testing or training. </w:t>
+      </w:r>
+      <w:proofErr w:type="spellStart"/>
+      <w:r>
+        <w:rPr>
+          <w:rFonts w:ascii="Courier New" w:hAnsi="Courier New" w:cs="Courier New"/>
+        </w:rPr>
+        <w:t>Tha</w:t>
+      </w:r>
+      <w:proofErr w:type="spellEnd"/>
+      <w:r>
+        <w:rPr>
+          <w:rFonts w:ascii="Courier New" w:hAnsi="Courier New" w:cs="Courier New"/>
+        </w:rPr>
+        <w:t xml:space="preserve"> is, once the event is detected, 1.5 </w:t>
+      </w:r>
+      <w:proofErr w:type="spellStart"/>
+      <w:r>
+        <w:rPr>
+          <w:rFonts w:ascii="Courier New" w:hAnsi="Courier New" w:cs="Courier New"/>
+        </w:rPr>
+        <w:t>ms</w:t>
+      </w:r>
+      <w:proofErr w:type="spellEnd"/>
+      <w:r>
+        <w:rPr>
+          <w:rFonts w:ascii="Courier New" w:hAnsi="Courier New" w:cs="Courier New"/>
+        </w:rPr>
+        <w:t xml:space="preserve"> of post fault data is used for classification. </w:t>
+      </w:r>
+    </w:p>
+    <w:p>
+      <w:pPr>
+        <w:pStyle w:val="PlainText"/>
+        <w:rPr>
+          <w:rFonts w:ascii="Courier New" w:hAnsi="Courier New" w:cs="Courier New"/>
+        </w:rPr>
+      </w:pPr>
+      <w:r>
+        <w:rPr>
+          <w:rFonts w:ascii="Courier New" w:hAnsi="Courier New" w:cs="Courier New"/>
+        </w:rPr>
+        <w:t xml:space="preserve">3. </w:t>
+      </w:r>
+      <w:r>
+        <w:rPr>
+          <w:rFonts w:ascii="Courier New" w:hAnsi="Courier New" w:cs="Courier New"/>
+          <w:highlight w:val="yellow"/>
+        </w:rPr>
+        <w:t>The quality of figures is very poor and it needs a lot of improvement.</w:t>
+      </w:r>
+      <w:r>
+        <w:rPr>
+          <w:rFonts w:ascii="Courier New" w:hAnsi="Courier New" w:cs="Courier New"/>
+        </w:rPr>
+        <w:t xml:space="preserve"> Done</w:t>
+      </w:r>
+    </w:p>
+    <w:p>
+      <w:pPr>
+        <w:pStyle w:val="PlainText"/>
+        <w:rPr>
+          <w:rFonts w:ascii="Courier New" w:hAnsi="Courier New" w:cs="Courier New"/>
+        </w:rPr>
+      </w:pPr>
+      <w:r>
+        <w:rPr>
+          <w:rFonts w:ascii="Courier New" w:hAnsi="Courier New" w:cs="Courier New"/>
+        </w:rPr>
+        <w:t xml:space="preserve">4. </w:t>
+      </w:r>
+      <w:r>
+        <w:rPr>
+          <w:rFonts w:ascii="Courier New" w:hAnsi="Courier New" w:cs="Courier New"/>
+          <w:highlight w:val="yellow"/>
+        </w:rPr>
+        <w:t>The author need to use some latest references to keep track of latest research in the area.</w:t>
+      </w:r>
+      <w:r>
+        <w:rPr>
+          <w:rFonts w:ascii="Courier New" w:hAnsi="Courier New" w:cs="Courier New"/>
+        </w:rPr>
+        <w:t xml:space="preserve"> The author is not aware of any transient classification paper beyond the one given by </w:t>
+      </w:r>
+      <w:proofErr w:type="spellStart"/>
+      <w:r>
+        <w:rPr>
+          <w:rFonts w:ascii="Courier New" w:hAnsi="Courier New" w:cs="Courier New"/>
+        </w:rPr>
+        <w:t>Preiera</w:t>
+      </w:r>
+      <w:proofErr w:type="spellEnd"/>
     </w:p>
     <w:p>
       <w:pPr>
@@ -476,162 +604,199 @@
         </w:rPr>
         <w:t>5. Since, in field noise may be present. The study needs comprehensive analysis with noise in the measurements.</w:t>
       </w:r>
-    </w:p>
-    <w:p>
-      <w:pPr>
-        <w:pStyle w:val="PlainText"/>
-        <w:rPr>
-          <w:rFonts w:ascii="Courier New" w:hAnsi="Courier New" w:cs="Courier New"/>
-        </w:rPr>
-      </w:pPr>
-      <w:r>
-        <w:rPr>
-          <w:rFonts w:ascii="Courier New" w:hAnsi="Courier New" w:cs="Courier New"/>
-        </w:rPr>
-        <w:t>6. The new section on comparison to existing method should have some statistical comparison.</w:t>
-      </w:r>
-    </w:p>
-    <w:p>
-      <w:pPr>
-        <w:pStyle w:val="PlainText"/>
-        <w:rPr>
-          <w:rFonts w:ascii="Courier New" w:hAnsi="Courier New" w:cs="Courier New"/>
-        </w:rPr>
-      </w:pPr>
-    </w:p>
-    <w:p>
-      <w:pPr>
-        <w:pStyle w:val="PlainText"/>
-        <w:rPr>
-          <w:rFonts w:ascii="Courier New" w:hAnsi="Courier New" w:cs="Courier New"/>
-        </w:rPr>
-      </w:pPr>
-      <w:r>
-        <w:rPr>
-          <w:rFonts w:ascii="Courier New" w:hAnsi="Courier New" w:cs="Courier New"/>
-        </w:rPr>
-        <w:t>Reviewer: 2</w:t>
-      </w:r>
-    </w:p>
-    <w:p>
-      <w:pPr>
-        <w:pStyle w:val="PlainText"/>
-        <w:rPr>
-          <w:rFonts w:ascii="Courier New" w:hAnsi="Courier New" w:cs="Courier New"/>
-        </w:rPr>
-      </w:pPr>
-    </w:p>
-    <w:p>
-      <w:pPr>
-        <w:pStyle w:val="PlainText"/>
-        <w:rPr>
-          <w:rFonts w:ascii="Courier New" w:hAnsi="Courier New" w:cs="Courier New"/>
-        </w:rPr>
-      </w:pPr>
-      <w:r>
-        <w:rPr>
-          <w:rFonts w:ascii="Courier New" w:hAnsi="Courier New" w:cs="Courier New"/>
-        </w:rPr>
-        <w:t>Comments to the Author</w:t>
-      </w:r>
-    </w:p>
-    <w:p>
-      <w:pPr>
-        <w:pStyle w:val="PlainText"/>
-        <w:rPr>
-          <w:rFonts w:ascii="Courier New" w:hAnsi="Courier New" w:cs="Courier New"/>
-        </w:rPr>
-      </w:pPr>
-      <w:r>
-        <w:rPr>
-          <w:rFonts w:ascii="Courier New" w:hAnsi="Courier New" w:cs="Courier New"/>
-        </w:rPr>
-        <w:t>1.There are small typing errors that needs to be corrected</w:t>
-      </w:r>
-    </w:p>
-    <w:p>
-      <w:pPr>
-        <w:pStyle w:val="PlainText"/>
-        <w:rPr>
-          <w:rFonts w:ascii="Courier New" w:hAnsi="Courier New" w:cs="Courier New"/>
-        </w:rPr>
-      </w:pPr>
-      <w:r>
-        <w:rPr>
-          <w:rFonts w:ascii="Courier New" w:hAnsi="Courier New" w:cs="Courier New"/>
-        </w:rPr>
-        <w:t xml:space="preserve">  (- third paragraph in the introduction, second sentence space needed after "Wavelets"  ###</w:t>
-      </w:r>
-    </w:p>
-    <w:p>
-      <w:pPr>
-        <w:pStyle w:val="PlainText"/>
-        <w:rPr>
-          <w:rFonts w:ascii="Courier New" w:hAnsi="Courier New" w:cs="Courier New"/>
-        </w:rPr>
-      </w:pPr>
-      <w:r>
-        <w:rPr>
-          <w:rFonts w:ascii="Courier New" w:hAnsi="Courier New" w:cs="Courier New"/>
-        </w:rPr>
-        <w:t xml:space="preserve">   - </w:t>
+      <w:r>
+        <w:rPr>
+          <w:rFonts w:ascii="Courier New" w:hAnsi="Courier New" w:cs="Courier New"/>
+        </w:rPr>
+        <w:t xml:space="preserve"> This has been done in section ??</w:t>
+      </w:r>
+    </w:p>
+    <w:p>
+      <w:pPr>
+        <w:pStyle w:val="PlainText"/>
+        <w:rPr>
+          <w:rFonts w:ascii="Courier New" w:hAnsi="Courier New" w:cs="Courier New"/>
+        </w:rPr>
+      </w:pPr>
+      <w:r>
+        <w:rPr>
+          <w:rFonts w:ascii="Courier New" w:hAnsi="Courier New" w:cs="Courier New"/>
+        </w:rPr>
+        <w:t xml:space="preserve">6. </w:t>
       </w:r>
       <w:r>
         <w:rPr>
           <w:rFonts w:ascii="Courier New" w:hAnsi="Courier New" w:cs="Courier New"/>
           <w:highlight w:val="yellow"/>
         </w:rPr>
-        <w:t>sixth paragraph fourth sentence, should be prearrange as "The proposed algorithm ..."</w:t>
-      </w:r>
-    </w:p>
-    <w:p>
-      <w:pPr>
-        <w:pStyle w:val="PlainText"/>
-        <w:rPr>
-          <w:rFonts w:ascii="Courier New" w:hAnsi="Courier New" w:cs="Courier New"/>
-        </w:rPr>
-      </w:pPr>
-      <w:r>
-        <w:rPr>
-          <w:rFonts w:ascii="Courier New" w:hAnsi="Courier New" w:cs="Courier New"/>
-        </w:rPr>
-        <w:t xml:space="preserve">   - second paragraph in the Section II, second sentence, double "the") ###</w:t>
-      </w:r>
-    </w:p>
-    <w:p>
-      <w:pPr>
-        <w:pStyle w:val="PlainText"/>
-        <w:rPr>
-          <w:rFonts w:ascii="Courier New" w:hAnsi="Courier New" w:cs="Courier New"/>
-        </w:rPr>
-      </w:pPr>
-      <w:r>
-        <w:rPr>
-          <w:rFonts w:ascii="Courier New" w:hAnsi="Courier New" w:cs="Courier New"/>
-        </w:rPr>
-        <w:t>2.</w:t>
-      </w:r>
-      <w:r>
-        <w:rPr>
-          <w:rFonts w:ascii="Courier New" w:hAnsi="Courier New" w:cs="Courier New"/>
-          <w:highlight w:val="yellow"/>
-        </w:rPr>
-        <w:t>The author should provide better quality of the pictures in the paper</w:t>
-      </w:r>
-      <w:r>
-        <w:rPr>
-          <w:rFonts w:ascii="Courier New" w:hAnsi="Courier New" w:cs="Courier New"/>
-        </w:rPr>
-        <w:t xml:space="preserve">. The pictures have been redrawn in </w:t>
-      </w:r>
-      <w:r>
-        <w:rPr>
-          <w:rFonts w:ascii="Courier New" w:hAnsi="Courier New" w:cs="Courier New"/>
-        </w:rPr>
-        <w:t>Visio</w:t>
+        <w:t>The new section on comparison to existing method should have some statistical comparison</w:t>
+      </w:r>
+      <w:r>
+        <w:rPr>
+          <w:rFonts w:ascii="Courier New" w:hAnsi="Courier New" w:cs="Courier New"/>
+        </w:rPr>
+        <w:t>.</w:t>
+      </w:r>
+      <w:r>
+        <w:rPr>
+          <w:rFonts w:ascii="Courier New" w:hAnsi="Courier New" w:cs="Courier New"/>
+        </w:rPr>
+        <w:t xml:space="preserve"> </w:t>
+      </w:r>
+      <w:r>
+        <w:rPr>
+          <w:rFonts w:ascii="Courier New" w:hAnsi="Courier New" w:cs="Courier New"/>
+        </w:rPr>
+        <w:t>The author has only compared the proposed method to the method mentioned in [20] as this is the only method that uses currents for classification. All other methods use voltages which necessitates recreating the data set for training with a suitable CVT model. The author doesn’t have such model and it would take considerable amount of time and effort to recreate the dataset for comparison</w:t>
       </w:r>
       <w:bookmarkStart w:id="0" w:name="_GoBack"/>
       <w:bookmarkEnd w:id="0"/>
+      <w:r>
+        <w:rPr>
+          <w:rFonts w:ascii="Courier New" w:hAnsi="Courier New" w:cs="Courier New"/>
+        </w:rPr>
+        <w:t xml:space="preserve"> purposes. </w:t>
+      </w:r>
+    </w:p>
+    <w:p>
+      <w:pPr>
+        <w:pStyle w:val="PlainText"/>
+        <w:rPr>
+          <w:rFonts w:ascii="Courier New" w:hAnsi="Courier New" w:cs="Courier New"/>
+        </w:rPr>
+      </w:pPr>
+    </w:p>
+    <w:p>
+      <w:pPr>
+        <w:pStyle w:val="PlainText"/>
+        <w:rPr>
+          <w:rFonts w:ascii="Courier New" w:hAnsi="Courier New" w:cs="Courier New"/>
+        </w:rPr>
+      </w:pPr>
+      <w:r>
+        <w:rPr>
+          <w:rFonts w:ascii="Courier New" w:hAnsi="Courier New" w:cs="Courier New"/>
+        </w:rPr>
+        <w:t>Reviewer: 2</w:t>
+      </w:r>
+    </w:p>
+    <w:p>
+      <w:pPr>
+        <w:pStyle w:val="PlainText"/>
+        <w:rPr>
+          <w:rFonts w:ascii="Courier New" w:hAnsi="Courier New" w:cs="Courier New"/>
+        </w:rPr>
+      </w:pPr>
+    </w:p>
+    <w:p>
+      <w:pPr>
+        <w:pStyle w:val="PlainText"/>
+        <w:rPr>
+          <w:rFonts w:ascii="Courier New" w:hAnsi="Courier New" w:cs="Courier New"/>
+        </w:rPr>
+      </w:pPr>
+      <w:r>
+        <w:rPr>
+          <w:rFonts w:ascii="Courier New" w:hAnsi="Courier New" w:cs="Courier New"/>
+        </w:rPr>
+        <w:t>Comments to the Author</w:t>
+      </w:r>
+    </w:p>
+    <w:p>
+      <w:pPr>
+        <w:pStyle w:val="PlainText"/>
+        <w:rPr>
+          <w:rFonts w:ascii="Courier New" w:hAnsi="Courier New" w:cs="Courier New"/>
+        </w:rPr>
+      </w:pPr>
+      <w:r>
+        <w:rPr>
+          <w:rFonts w:ascii="Courier New" w:hAnsi="Courier New" w:cs="Courier New"/>
+        </w:rPr>
+        <w:t>1.There are small typing errors that needs to be corrected</w:t>
+      </w:r>
+    </w:p>
+    <w:p>
+      <w:pPr>
+        <w:pStyle w:val="PlainText"/>
+        <w:rPr>
+          <w:rFonts w:ascii="Courier New" w:hAnsi="Courier New" w:cs="Courier New"/>
+        </w:rPr>
+      </w:pPr>
+      <w:r>
+        <w:rPr>
+          <w:rFonts w:ascii="Courier New" w:hAnsi="Courier New" w:cs="Courier New"/>
+        </w:rPr>
+        <w:t xml:space="preserve">  (- third paragraph in the introduction, second sentence space needed after "Wavelets"  ###</w:t>
+      </w:r>
+    </w:p>
+    <w:p>
+      <w:pPr>
+        <w:pStyle w:val="PlainText"/>
+        <w:rPr>
+          <w:rFonts w:ascii="Courier New" w:hAnsi="Courier New" w:cs="Courier New"/>
+        </w:rPr>
+      </w:pPr>
+      <w:r>
+        <w:rPr>
+          <w:rFonts w:ascii="Courier New" w:hAnsi="Courier New" w:cs="Courier New"/>
+        </w:rPr>
+        <w:t xml:space="preserve">   - </w:t>
+      </w:r>
+      <w:r>
+        <w:rPr>
+          <w:rFonts w:ascii="Courier New" w:hAnsi="Courier New" w:cs="Courier New"/>
+          <w:highlight w:val="yellow"/>
+        </w:rPr>
+        <w:t>sixth paragraph fourth sentence, should be prearrange as "The proposed algorithm ..."</w:t>
+      </w:r>
+    </w:p>
+    <w:p>
+      <w:pPr>
+        <w:pStyle w:val="PlainText"/>
+        <w:rPr>
+          <w:rFonts w:ascii="Courier New" w:hAnsi="Courier New" w:cs="Courier New"/>
+        </w:rPr>
+      </w:pPr>
+      <w:r>
+        <w:rPr>
+          <w:rFonts w:ascii="Courier New" w:hAnsi="Courier New" w:cs="Courier New"/>
+        </w:rPr>
+        <w:t xml:space="preserve">   - second paragraph in the Section II, second sentence, double "the") ###</w:t>
+      </w:r>
+    </w:p>
+    <w:p>
+      <w:pPr>
+        <w:pStyle w:val="PlainText"/>
+        <w:rPr>
+          <w:rFonts w:ascii="Courier New" w:hAnsi="Courier New" w:cs="Courier New"/>
+        </w:rPr>
+      </w:pPr>
+      <w:r>
+        <w:rPr>
+          <w:rFonts w:ascii="Courier New" w:hAnsi="Courier New" w:cs="Courier New"/>
+        </w:rPr>
+        <w:t>2.</w:t>
+      </w:r>
+      <w:r>
+        <w:rPr>
+          <w:rFonts w:ascii="Courier New" w:hAnsi="Courier New" w:cs="Courier New"/>
+          <w:highlight w:val="yellow"/>
+        </w:rPr>
+        <w:t>The author should provide better quality of the pictures in the paper</w:t>
+      </w:r>
+      <w:r>
+        <w:rPr>
+          <w:rFonts w:ascii="Courier New" w:hAnsi="Courier New" w:cs="Courier New"/>
+        </w:rPr>
+        <w:t xml:space="preserve">. The pictures have been redrawn in </w:t>
+      </w:r>
+      <w:r>
+        <w:rPr>
+          <w:rFonts w:ascii="Courier New" w:hAnsi="Courier New" w:cs="Courier New"/>
+        </w:rPr>
+        <w:t>Visio</w:t>
+      </w:r>
       <w:r>
         <w:rPr>
           <w:rFonts w:ascii="Courier New" w:hAnsi="Courier New" w:cs="Courier New"/>

</xml_diff>